<commit_message>
Toevoegen nieuw MVP doc, site structure
</commit_message>
<xml_diff>
--- a/graphics/MVP.docx
+++ b/graphics/MVP.docx
@@ -12,13 +12,60 @@
     </w:p>
     <w:p>
       <w:r>
-        <w:t>*Rob</w:t>
-      </w:r>
-      <w:r>
-        <w:t>b</w:t>
-      </w:r>
-      <w:r>
-        <w:t xml:space="preserve">ert staat voorover gebogen over tafel met aantal ingrediënten </w:t>
+        <w:t xml:space="preserve">Phedra loopt naar voor en plaatst het blad </w:t>
+      </w:r>
+      <w:r>
+        <w:t>m</w:t>
+      </w:r>
+      <w:r>
+        <w:t xml:space="preserve">et </w:t>
+      </w:r>
+      <w:r>
+        <w:t>‘</w:t>
+      </w:r>
+      <w:r>
+        <w:t>Wat eten we vanavond?</w:t>
+      </w:r>
+      <w:r>
+        <w:t>’</w:t>
+      </w:r>
+      <w:r>
+        <w:t xml:space="preserve"> op terwijl</w:t>
+      </w:r>
+      <w:r>
+        <w:t xml:space="preserve"> zegt: </w:t>
+      </w:r>
+      <w:r>
+        <w:t xml:space="preserve">“Een situatie die we allemaal wel eens meemaken: wat maken we weeral klaar </w:t>
+      </w:r>
+      <w:r>
+        <w:t xml:space="preserve">voor </w:t>
+      </w:r>
+      <w:r>
+        <w:t>vanavond?</w:t>
+      </w:r>
+    </w:p>
+    <w:p>
+      <w:r>
+        <w:t>Robbert</w:t>
+      </w:r>
+      <w:r>
+        <w:t xml:space="preserve"> </w:t>
+      </w:r>
+      <w:r>
+        <w:sym w:font="Wingdings" w:char="F0E0"/>
+      </w:r>
+      <w:r>
+        <w:t xml:space="preserve"> pakt </w:t>
+      </w:r>
+      <w:r>
+        <w:t xml:space="preserve">zak met eten uit en </w:t>
+      </w:r>
+      <w:r>
+        <w:t xml:space="preserve">bekijkt </w:t>
+      </w:r>
+      <w:r>
+        <w:t xml:space="preserve">1 voor 1 de ingrediënten </w:t>
       </w:r>
       <w:r>
         <w:t>(</w:t>
@@ -27,41 +74,72 @@
         <w:rPr>
           <w:highlight w:val="cyan"/>
         </w:rPr>
-        <w:t>pak pasta, knoflook, ajuin, banaan</w:t>
-      </w:r>
-      <w:r>
-        <w:t xml:space="preserve">) </w:t>
-      </w:r>
-      <w:r>
-        <w:t xml:space="preserve">en denkt  </w:t>
-      </w:r>
-      <w:r>
-        <w:t>“</w:t>
+        <w:t xml:space="preserve">pak pasta, pizza doos, </w:t>
+      </w:r>
+      <w:r>
+        <w:rPr>
+          <w:highlight w:val="cyan"/>
+        </w:rPr>
+        <w:t>banaan, knoflook, ajuin</w:t>
+      </w:r>
+      <w:r>
+        <w:t>) met een frons op het gezicht en zegt ondertussen: “</w:t>
+      </w:r>
+      <w:r>
+        <w:t xml:space="preserve">Spaghetti </w:t>
       </w:r>
       <w:proofErr w:type="spellStart"/>
       <w:r>
-        <w:t>ugh</w:t>
+        <w:t>bolognaise</w:t>
       </w:r>
       <w:proofErr w:type="spellEnd"/>
       <w:r>
-        <w:t xml:space="preserve"> ik weet het ni meer</w:t>
+        <w:t xml:space="preserve">? Nee dat hebben we 2 dagen geleden nog maar gegeten, pizza uit de </w:t>
+      </w:r>
+      <w:proofErr w:type="spellStart"/>
+      <w:r>
+        <w:t>aldi</w:t>
+      </w:r>
+      <w:proofErr w:type="spellEnd"/>
+      <w:r>
+        <w:t xml:space="preserve">? </w:t>
+      </w:r>
+      <w:proofErr w:type="spellStart"/>
+      <w:r>
+        <w:t>Hmm</w:t>
+      </w:r>
+      <w:proofErr w:type="spellEnd"/>
+      <w:r>
+        <w:t>.. h</w:t>
+      </w:r>
+      <w:r>
+        <w:t xml:space="preserve">et </w:t>
+      </w:r>
+      <w:r>
+        <w:t>moet ook wat gezond blijven.. W</w:t>
+      </w:r>
+      <w:r>
+        <w:t xml:space="preserve">at kan ik doen met </w:t>
+      </w:r>
+      <w:r>
+        <w:t>een banaan?!</w:t>
       </w:r>
       <w:r>
         <w:t>”</w:t>
-      </w:r>
-      <w:r>
-        <w:t xml:space="preserve">* </w:t>
       </w:r>
     </w:p>
     <w:p>
       <w:r>
-        <w:t xml:space="preserve">Phedra: </w:t>
-      </w:r>
-      <w:r>
-        <w:t>“Huisvader van 2 hongerige kinderen moet bedenken wat ze vanavond weer gaan eten en gebruikt</w:t>
-      </w:r>
-      <w:r>
-        <w:t>”</w:t>
+        <w:t>Phedra zegt: ”</w:t>
+      </w:r>
+      <w:r>
+        <w:t>Vanaf nu is dit geen probleem meer want via onze</w:t>
+      </w:r>
+      <w:r>
+        <w:t xml:space="preserve"> website-</w:t>
+      </w:r>
+      <w:r>
+        <w:t xml:space="preserve">” </w:t>
       </w:r>
     </w:p>
     <w:p>
@@ -69,22 +147,10 @@
         <w:t xml:space="preserve">Robbert: </w:t>
       </w:r>
       <w:r>
-        <w:t xml:space="preserve">*denkt </w:t>
-      </w:r>
-      <w:proofErr w:type="spellStart"/>
-      <w:r>
-        <w:t>ahja</w:t>
-      </w:r>
-      <w:proofErr w:type="spellEnd"/>
-      <w:r>
-        <w:t xml:space="preserve">! :D Pakt gsm en opent app </w:t>
-      </w:r>
-      <w:r>
-        <w:rPr>
-          <w:i/>
-          <w:color w:val="7030A0"/>
-        </w:rPr>
-        <w:t>papiertje 1</w:t>
+        <w:t xml:space="preserve">*denkt aha! :D Pakt gsm en opent </w:t>
+      </w:r>
+      <w:r>
+        <w:t>website*</w:t>
       </w:r>
     </w:p>
     <w:p>
@@ -92,15 +158,16 @@
         <w:t>Phedra: “</w:t>
       </w:r>
       <w:r>
-        <w:t xml:space="preserve">de </w:t>
-      </w:r>
-      <w:proofErr w:type="spellStart"/>
-      <w:r>
-        <w:t>Foodguru</w:t>
-      </w:r>
-      <w:proofErr w:type="spellEnd"/>
-      <w:r>
-        <w:t xml:space="preserve"> website om aan inspiratie te komen” </w:t>
+        <w:t xml:space="preserve">kom je gemakkelijk </w:t>
+      </w:r>
+      <w:r>
+        <w:t>aan inspiratie</w:t>
+      </w:r>
+      <w:r>
+        <w:t xml:space="preserve"> door de ingrediënten in te geven die je hebt liggen thuis.</w:t>
+      </w:r>
+      <w:r>
+        <w:t xml:space="preserve">” </w:t>
       </w:r>
     </w:p>
     <w:p>
@@ -141,6 +208,9 @@
       </w:r>
       <w:r>
         <w:t xml:space="preserve"> </w:t>
+      </w:r>
+      <w:r>
+        <w:t xml:space="preserve">en zegt </w:t>
       </w:r>
       <w:r>
         <w:t xml:space="preserve">“Oh! </w:t>
@@ -208,6 +278,43 @@
             </a:graphic>
           </wp:inline>
         </w:drawing>
+      </w:r>
+    </w:p>
+    <w:p/>
+    <w:p/>
+    <w:p>
+      <w:pPr>
+        <w:rPr>
+          <w:color w:val="A6A6A6" w:themeColor="background1" w:themeShade="A6"/>
+        </w:rPr>
+      </w:pPr>
+      <w:r>
+        <w:rPr>
+          <w:color w:val="A6A6A6" w:themeColor="background1" w:themeShade="A6"/>
+        </w:rPr>
+        <w:t>Huisvader van 2 hongerige kinderen moet bedenken wat ze vanavond weer gaan eten en gebruikt”</w:t>
+      </w:r>
+    </w:p>
+    <w:p>
+      <w:pPr>
+        <w:rPr>
+          <w:color w:val="A6A6A6" w:themeColor="background1" w:themeShade="A6"/>
+        </w:rPr>
+      </w:pPr>
+      <w:r>
+        <w:rPr>
+          <w:color w:val="A6A6A6" w:themeColor="background1" w:themeShade="A6"/>
+        </w:rPr>
+        <w:t>*Robbert staat voorover gebogen over tafel met aantal ingrediënten</w:t>
+      </w:r>
+      <w:r>
+        <w:t xml:space="preserve"> </w:t>
+      </w:r>
+      <w:r>
+        <w:rPr>
+          <w:color w:val="A6A6A6" w:themeColor="background1" w:themeShade="A6"/>
+        </w:rPr>
+        <w:t>(pak pasta, pizza doos, knoflook, ajuin, banaan)</w:t>
       </w:r>
       <w:bookmarkStart w:id="0" w:name="_GoBack"/>
       <w:bookmarkEnd w:id="0"/>

</xml_diff>